<commit_message>
Pushing 10/26/25 corrected module 7 assignment
</commit_message>
<xml_diff>
--- a/module-7/Shalaby - Assignment7_2.docx
+++ b/module-7/Shalaby - Assignment7_2.docx
@@ -25,17 +25,21 @@
         <w:t>7.2</w:t>
       </w:r>
     </w:p>
-    <w:p/>
+    <w:p>
+      <w:pPr>
+        <w:pStyle w:val="NormalWeb"/>
+      </w:pPr>
+    </w:p>
     <w:p>
       <w:pPr>
         <w:pStyle w:val="NormalWeb"/>
       </w:pPr>
       <w:r>
         <w:drawing>
-          <wp:inline distT="0" distB="0" distL="0" distR="0" wp14:anchorId="0A791534" wp14:editId="72B429FA">
-            <wp:extent cx="5943600" cy="2717165"/>
-            <wp:effectExtent l="0" t="0" r="0" b="6985"/>
-            <wp:docPr id="712736697" name="Picture 1" descr="A screenshot of a computer&#10;&#10;AI-generated content may be incorrect."/>
+          <wp:inline distT="0" distB="0" distL="0" distR="0" wp14:anchorId="1707ADD9" wp14:editId="73C81CF8">
+            <wp:extent cx="5943600" cy="3187065"/>
+            <wp:effectExtent l="0" t="0" r="0" b="0"/>
+            <wp:docPr id="106175070" name="Picture 1" descr="A screenshot of a computer&#10;&#10;AI-generated content may be incorrect."/>
             <wp:cNvGraphicFramePr>
               <a:graphicFrameLocks xmlns:a="http://schemas.openxmlformats.org/drawingml/2006/main" noChangeAspect="1"/>
             </wp:cNvGraphicFramePr>
@@ -43,7 +47,7 @@
               <a:graphicData uri="http://schemas.openxmlformats.org/drawingml/2006/picture">
                 <pic:pic xmlns:pic="http://schemas.openxmlformats.org/drawingml/2006/picture">
                   <pic:nvPicPr>
-                    <pic:cNvPr id="712736697" name="Picture 1" descr="A screenshot of a computer&#10;&#10;AI-generated content may be incorrect."/>
+                    <pic:cNvPr id="106175070" name="Picture 1" descr="A screenshot of a computer&#10;&#10;AI-generated content may be incorrect."/>
                     <pic:cNvPicPr/>
                   </pic:nvPicPr>
                   <pic:blipFill>
@@ -55,88 +59,7 @@
                   <pic:spPr>
                     <a:xfrm>
                       <a:off x="0" y="0"/>
-                      <a:ext cx="5943600" cy="2717165"/>
-                    </a:xfrm>
-                    <a:prstGeom prst="rect">
-                      <a:avLst/>
-                    </a:prstGeom>
-                  </pic:spPr>
-                </pic:pic>
-              </a:graphicData>
-            </a:graphic>
-          </wp:inline>
-        </w:drawing>
-      </w:r>
-    </w:p>
-    <w:p/>
-    <w:p>
-      <w:r>
-        <w:drawing>
-          <wp:inline distT="0" distB="0" distL="0" distR="0" wp14:anchorId="301648C2" wp14:editId="77EC9D76">
-            <wp:extent cx="5943600" cy="2428240"/>
-            <wp:effectExtent l="0" t="0" r="0" b="0"/>
-            <wp:docPr id="1221526870" name="Picture 1" descr="A screenshot of a computer program&#10;&#10;AI-generated content may be incorrect."/>
-            <wp:cNvGraphicFramePr>
-              <a:graphicFrameLocks xmlns:a="http://schemas.openxmlformats.org/drawingml/2006/main" noChangeAspect="1"/>
-            </wp:cNvGraphicFramePr>
-            <a:graphic xmlns:a="http://schemas.openxmlformats.org/drawingml/2006/main">
-              <a:graphicData uri="http://schemas.openxmlformats.org/drawingml/2006/picture">
-                <pic:pic xmlns:pic="http://schemas.openxmlformats.org/drawingml/2006/picture">
-                  <pic:nvPicPr>
-                    <pic:cNvPr id="1221526870" name="Picture 1" descr="A screenshot of a computer program&#10;&#10;AI-generated content may be incorrect."/>
-                    <pic:cNvPicPr/>
-                  </pic:nvPicPr>
-                  <pic:blipFill>
-                    <a:blip r:embed="rId5"/>
-                    <a:stretch>
-                      <a:fillRect/>
-                    </a:stretch>
-                  </pic:blipFill>
-                  <pic:spPr>
-                    <a:xfrm>
-                      <a:off x="0" y="0"/>
-                      <a:ext cx="5943600" cy="2428240"/>
-                    </a:xfrm>
-                    <a:prstGeom prst="rect">
-                      <a:avLst/>
-                    </a:prstGeom>
-                  </pic:spPr>
-                </pic:pic>
-              </a:graphicData>
-            </a:graphic>
-          </wp:inline>
-        </w:drawing>
-      </w:r>
-    </w:p>
-    <w:p/>
-    <w:p>
-      <w:r>
-        <w:lastRenderedPageBreak/>
-        <w:drawing>
-          <wp:inline distT="0" distB="0" distL="0" distR="0" wp14:anchorId="727C008E" wp14:editId="1F6BF7EF">
-            <wp:extent cx="5943600" cy="3024505"/>
-            <wp:effectExtent l="0" t="0" r="0" b="4445"/>
-            <wp:docPr id="399416816" name="Picture 1" descr="A screenshot of a computer program&#10;&#10;AI-generated content may be incorrect."/>
-            <wp:cNvGraphicFramePr>
-              <a:graphicFrameLocks xmlns:a="http://schemas.openxmlformats.org/drawingml/2006/main" noChangeAspect="1"/>
-            </wp:cNvGraphicFramePr>
-            <a:graphic xmlns:a="http://schemas.openxmlformats.org/drawingml/2006/main">
-              <a:graphicData uri="http://schemas.openxmlformats.org/drawingml/2006/picture">
-                <pic:pic xmlns:pic="http://schemas.openxmlformats.org/drawingml/2006/picture">
-                  <pic:nvPicPr>
-                    <pic:cNvPr id="399416816" name="Picture 1" descr="A screenshot of a computer program&#10;&#10;AI-generated content may be incorrect."/>
-                    <pic:cNvPicPr/>
-                  </pic:nvPicPr>
-                  <pic:blipFill>
-                    <a:blip r:embed="rId6"/>
-                    <a:stretch>
-                      <a:fillRect/>
-                    </a:stretch>
-                  </pic:blipFill>
-                  <pic:spPr>
-                    <a:xfrm>
-                      <a:off x="0" y="0"/>
-                      <a:ext cx="5943600" cy="3024505"/>
+                      <a:ext cx="5943600" cy="3187065"/>
                     </a:xfrm>
                     <a:prstGeom prst="rect">
                       <a:avLst/>
@@ -150,12 +73,21 @@
       </w:r>
     </w:p>
     <w:p>
+      <w:pPr>
+        <w:pStyle w:val="NormalWeb"/>
+      </w:pPr>
+    </w:p>
+    <w:p>
+      <w:pPr>
+        <w:pStyle w:val="NormalWeb"/>
+      </w:pPr>
       <w:r>
+        <w:lastRenderedPageBreak/>
         <w:drawing>
-          <wp:inline distT="0" distB="0" distL="0" distR="0" wp14:anchorId="1FC37285" wp14:editId="5AD5936A">
-            <wp:extent cx="5943600" cy="3117850"/>
-            <wp:effectExtent l="0" t="0" r="0" b="6350"/>
-            <wp:docPr id="1573242118" name="Picture 1" descr="A computer screen shot of a program&#10;&#10;AI-generated content may be incorrect."/>
+          <wp:inline distT="0" distB="0" distL="0" distR="0" wp14:anchorId="2FEE4D86" wp14:editId="3340BD01">
+            <wp:extent cx="5943600" cy="3180715"/>
+            <wp:effectExtent l="0" t="0" r="0" b="635"/>
+            <wp:docPr id="333133080" name="Picture 1" descr="A screenshot of a computer program&#10;&#10;AI-generated content may be incorrect."/>
             <wp:cNvGraphicFramePr>
               <a:graphicFrameLocks xmlns:a="http://schemas.openxmlformats.org/drawingml/2006/main" noChangeAspect="1"/>
             </wp:cNvGraphicFramePr>
@@ -163,11 +95,11 @@
               <a:graphicData uri="http://schemas.openxmlformats.org/drawingml/2006/picture">
                 <pic:pic xmlns:pic="http://schemas.openxmlformats.org/drawingml/2006/picture">
                   <pic:nvPicPr>
-                    <pic:cNvPr id="1573242118" name="Picture 1" descr="A computer screen shot of a program&#10;&#10;AI-generated content may be incorrect."/>
+                    <pic:cNvPr id="333133080" name="Picture 1" descr="A screenshot of a computer program&#10;&#10;AI-generated content may be incorrect."/>
                     <pic:cNvPicPr/>
                   </pic:nvPicPr>
                   <pic:blipFill>
-                    <a:blip r:embed="rId7"/>
+                    <a:blip r:embed="rId5"/>
                     <a:stretch>
                       <a:fillRect/>
                     </a:stretch>
@@ -175,86 +107,7 @@
                   <pic:spPr>
                     <a:xfrm>
                       <a:off x="0" y="0"/>
-                      <a:ext cx="5943600" cy="3117850"/>
-                    </a:xfrm>
-                    <a:prstGeom prst="rect">
-                      <a:avLst/>
-                    </a:prstGeom>
-                  </pic:spPr>
-                </pic:pic>
-              </a:graphicData>
-            </a:graphic>
-          </wp:inline>
-        </w:drawing>
-      </w:r>
-    </w:p>
-    <w:p>
-      <w:r>
-        <w:lastRenderedPageBreak/>
-        <w:drawing>
-          <wp:inline distT="0" distB="0" distL="0" distR="0" wp14:anchorId="3CCB7D72" wp14:editId="78F242F8">
-            <wp:extent cx="5943600" cy="3102610"/>
-            <wp:effectExtent l="0" t="0" r="0" b="2540"/>
-            <wp:docPr id="1687962048" name="Picture 1" descr="A screenshot of a computer program&#10;&#10;AI-generated content may be incorrect."/>
-            <wp:cNvGraphicFramePr>
-              <a:graphicFrameLocks xmlns:a="http://schemas.openxmlformats.org/drawingml/2006/main" noChangeAspect="1"/>
-            </wp:cNvGraphicFramePr>
-            <a:graphic xmlns:a="http://schemas.openxmlformats.org/drawingml/2006/main">
-              <a:graphicData uri="http://schemas.openxmlformats.org/drawingml/2006/picture">
-                <pic:pic xmlns:pic="http://schemas.openxmlformats.org/drawingml/2006/picture">
-                  <pic:nvPicPr>
-                    <pic:cNvPr id="1687962048" name="Picture 1" descr="A screenshot of a computer program&#10;&#10;AI-generated content may be incorrect."/>
-                    <pic:cNvPicPr/>
-                  </pic:nvPicPr>
-                  <pic:blipFill>
-                    <a:blip r:embed="rId8"/>
-                    <a:stretch>
-                      <a:fillRect/>
-                    </a:stretch>
-                  </pic:blipFill>
-                  <pic:spPr>
-                    <a:xfrm>
-                      <a:off x="0" y="0"/>
-                      <a:ext cx="5943600" cy="3102610"/>
-                    </a:xfrm>
-                    <a:prstGeom prst="rect">
-                      <a:avLst/>
-                    </a:prstGeom>
-                  </pic:spPr>
-                </pic:pic>
-              </a:graphicData>
-            </a:graphic>
-          </wp:inline>
-        </w:drawing>
-      </w:r>
-    </w:p>
-    <w:p>
-      <w:r>
-        <w:drawing>
-          <wp:inline distT="0" distB="0" distL="0" distR="0" wp14:anchorId="3CE52580" wp14:editId="60478675">
-            <wp:extent cx="5943600" cy="3123565"/>
-            <wp:effectExtent l="0" t="0" r="0" b="635"/>
-            <wp:docPr id="686131928" name="Picture 1" descr="A screenshot of a computer program&#10;&#10;AI-generated content may be incorrect."/>
-            <wp:cNvGraphicFramePr>
-              <a:graphicFrameLocks xmlns:a="http://schemas.openxmlformats.org/drawingml/2006/main" noChangeAspect="1"/>
-            </wp:cNvGraphicFramePr>
-            <a:graphic xmlns:a="http://schemas.openxmlformats.org/drawingml/2006/main">
-              <a:graphicData uri="http://schemas.openxmlformats.org/drawingml/2006/picture">
-                <pic:pic xmlns:pic="http://schemas.openxmlformats.org/drawingml/2006/picture">
-                  <pic:nvPicPr>
-                    <pic:cNvPr id="686131928" name="Picture 1" descr="A screenshot of a computer program&#10;&#10;AI-generated content may be incorrect."/>
-                    <pic:cNvPicPr/>
-                  </pic:nvPicPr>
-                  <pic:blipFill>
-                    <a:blip r:embed="rId9"/>
-                    <a:stretch>
-                      <a:fillRect/>
-                    </a:stretch>
-                  </pic:blipFill>
-                  <pic:spPr>
-                    <a:xfrm>
-                      <a:off x="0" y="0"/>
-                      <a:ext cx="5943600" cy="3123565"/>
+                      <a:ext cx="5943600" cy="3180715"/>
                     </a:xfrm>
                     <a:prstGeom prst="rect">
                       <a:avLst/>
@@ -274,10 +127,10 @@
       <w:r>
         <w:lastRenderedPageBreak/>
         <w:drawing>
-          <wp:inline distT="0" distB="0" distL="0" distR="0" wp14:anchorId="1AC14C0F" wp14:editId="4DE9CC50">
-            <wp:extent cx="5943600" cy="3142615"/>
-            <wp:effectExtent l="0" t="0" r="0" b="635"/>
-            <wp:docPr id="211852313" name="Picture 1" descr="A screenshot of a computer program&#10;&#10;AI-generated content may be incorrect."/>
+          <wp:inline distT="0" distB="0" distL="0" distR="0" wp14:anchorId="64EFAD16" wp14:editId="6FFE571F">
+            <wp:extent cx="5943600" cy="3153410"/>
+            <wp:effectExtent l="0" t="0" r="0" b="8890"/>
+            <wp:docPr id="1101770142" name="Picture 1" descr="A screenshot of a computer program&#10;&#10;AI-generated content may be incorrect."/>
             <wp:cNvGraphicFramePr>
               <a:graphicFrameLocks xmlns:a="http://schemas.openxmlformats.org/drawingml/2006/main" noChangeAspect="1"/>
             </wp:cNvGraphicFramePr>
@@ -285,11 +138,48 @@
               <a:graphicData uri="http://schemas.openxmlformats.org/drawingml/2006/picture">
                 <pic:pic xmlns:pic="http://schemas.openxmlformats.org/drawingml/2006/picture">
                   <pic:nvPicPr>
-                    <pic:cNvPr id="211852313" name="Picture 1" descr="A screenshot of a computer program&#10;&#10;AI-generated content may be incorrect."/>
+                    <pic:cNvPr id="1101770142" name="Picture 1" descr="A screenshot of a computer program&#10;&#10;AI-generated content may be incorrect."/>
                     <pic:cNvPicPr/>
                   </pic:nvPicPr>
                   <pic:blipFill>
-                    <a:blip r:embed="rId10"/>
+                    <a:blip r:embed="rId6"/>
+                    <a:stretch>
+                      <a:fillRect/>
+                    </a:stretch>
+                  </pic:blipFill>
+                  <pic:spPr>
+                    <a:xfrm>
+                      <a:off x="0" y="0"/>
+                      <a:ext cx="5943600" cy="3153410"/>
+                    </a:xfrm>
+                    <a:prstGeom prst="rect">
+                      <a:avLst/>
+                    </a:prstGeom>
+                  </pic:spPr>
+                </pic:pic>
+              </a:graphicData>
+            </a:graphic>
+          </wp:inline>
+        </w:drawing>
+      </w:r>
+      <w:r>
+        <w:drawing>
+          <wp:inline distT="0" distB="0" distL="0" distR="0" wp14:anchorId="7E60BCB5" wp14:editId="51DA67CE">
+            <wp:extent cx="5943600" cy="3142615"/>
+            <wp:effectExtent l="0" t="0" r="0" b="635"/>
+            <wp:docPr id="1847546010" name="Picture 1" descr="A screenshot of a computer program&#10;&#10;AI-generated content may be incorrect."/>
+            <wp:cNvGraphicFramePr>
+              <a:graphicFrameLocks xmlns:a="http://schemas.openxmlformats.org/drawingml/2006/main" noChangeAspect="1"/>
+            </wp:cNvGraphicFramePr>
+            <a:graphic xmlns:a="http://schemas.openxmlformats.org/drawingml/2006/main">
+              <a:graphicData uri="http://schemas.openxmlformats.org/drawingml/2006/picture">
+                <pic:pic xmlns:pic="http://schemas.openxmlformats.org/drawingml/2006/picture">
+                  <pic:nvPicPr>
+                    <pic:cNvPr id="1847546010" name="Picture 1" descr="A screenshot of a computer program&#10;&#10;AI-generated content may be incorrect."/>
+                    <pic:cNvPicPr/>
+                  </pic:nvPicPr>
+                  <pic:blipFill>
+                    <a:blip r:embed="rId7"/>
                     <a:stretch>
                       <a:fillRect/>
                     </a:stretch>
@@ -309,6 +199,44 @@
           </wp:inline>
         </w:drawing>
       </w:r>
+      <w:r>
+        <w:lastRenderedPageBreak/>
+        <w:drawing>
+          <wp:inline distT="0" distB="0" distL="0" distR="0" wp14:anchorId="2EC7EF91" wp14:editId="2A820DA0">
+            <wp:extent cx="5943600" cy="3168015"/>
+            <wp:effectExtent l="0" t="0" r="0" b="0"/>
+            <wp:docPr id="520722008" name="Picture 1" descr="A screenshot of a computer program&#10;&#10;AI-generated content may be incorrect."/>
+            <wp:cNvGraphicFramePr>
+              <a:graphicFrameLocks xmlns:a="http://schemas.openxmlformats.org/drawingml/2006/main" noChangeAspect="1"/>
+            </wp:cNvGraphicFramePr>
+            <a:graphic xmlns:a="http://schemas.openxmlformats.org/drawingml/2006/main">
+              <a:graphicData uri="http://schemas.openxmlformats.org/drawingml/2006/picture">
+                <pic:pic xmlns:pic="http://schemas.openxmlformats.org/drawingml/2006/picture">
+                  <pic:nvPicPr>
+                    <pic:cNvPr id="520722008" name="Picture 1" descr="A screenshot of a computer program&#10;&#10;AI-generated content may be incorrect."/>
+                    <pic:cNvPicPr/>
+                  </pic:nvPicPr>
+                  <pic:blipFill>
+                    <a:blip r:embed="rId8"/>
+                    <a:stretch>
+                      <a:fillRect/>
+                    </a:stretch>
+                  </pic:blipFill>
+                  <pic:spPr>
+                    <a:xfrm>
+                      <a:off x="0" y="0"/>
+                      <a:ext cx="5943600" cy="3168015"/>
+                    </a:xfrm>
+                    <a:prstGeom prst="rect">
+                      <a:avLst/>
+                    </a:prstGeom>
+                  </pic:spPr>
+                </pic:pic>
+              </a:graphicData>
+            </a:graphic>
+          </wp:inline>
+        </w:drawing>
+      </w:r>
     </w:p>
     <w:p>
       <w:pPr>
@@ -316,10 +244,10 @@
       </w:pPr>
       <w:r>
         <w:drawing>
-          <wp:inline distT="0" distB="0" distL="0" distR="0" wp14:anchorId="09995816" wp14:editId="00EAF419">
-            <wp:extent cx="5943600" cy="3182620"/>
+          <wp:inline distT="0" distB="0" distL="0" distR="0" wp14:anchorId="2EFBE21B" wp14:editId="217CC4A2">
+            <wp:extent cx="5943600" cy="3189605"/>
             <wp:effectExtent l="0" t="0" r="0" b="0"/>
-            <wp:docPr id="1301250699" name="Picture 1" descr="A screenshot of a computer program&#10;&#10;AI-generated content may be incorrect."/>
+            <wp:docPr id="1192197383" name="Picture 1" descr="A screenshot of a computer program&#10;&#10;AI-generated content may be incorrect."/>
             <wp:cNvGraphicFramePr>
               <a:graphicFrameLocks xmlns:a="http://schemas.openxmlformats.org/drawingml/2006/main" noChangeAspect="1"/>
             </wp:cNvGraphicFramePr>
@@ -327,11 +255,11 @@
               <a:graphicData uri="http://schemas.openxmlformats.org/drawingml/2006/picture">
                 <pic:pic xmlns:pic="http://schemas.openxmlformats.org/drawingml/2006/picture">
                   <pic:nvPicPr>
-                    <pic:cNvPr id="1301250699" name="Picture 1" descr="A screenshot of a computer program&#10;&#10;AI-generated content may be incorrect."/>
+                    <pic:cNvPr id="1192197383" name="Picture 1" descr="A screenshot of a computer program&#10;&#10;AI-generated content may be incorrect."/>
                     <pic:cNvPicPr/>
                   </pic:nvPicPr>
                   <pic:blipFill>
-                    <a:blip r:embed="rId11"/>
+                    <a:blip r:embed="rId9"/>
                     <a:stretch>
                       <a:fillRect/>
                     </a:stretch>
@@ -339,7 +267,7 @@
                   <pic:spPr>
                     <a:xfrm>
                       <a:off x="0" y="0"/>
-                      <a:ext cx="5943600" cy="3182620"/>
+                      <a:ext cx="5943600" cy="3189605"/>
                     </a:xfrm>
                     <a:prstGeom prst="rect">
                       <a:avLst/>
@@ -359,10 +287,10 @@
       <w:r>
         <w:lastRenderedPageBreak/>
         <w:drawing>
-          <wp:inline distT="0" distB="0" distL="0" distR="0" wp14:anchorId="04DC994A" wp14:editId="23E1956E">
-            <wp:extent cx="5943600" cy="3054350"/>
+          <wp:inline distT="0" distB="0" distL="0" distR="0" wp14:anchorId="60F2BFC9" wp14:editId="03349B52">
+            <wp:extent cx="5943600" cy="3163570"/>
             <wp:effectExtent l="0" t="0" r="0" b="0"/>
-            <wp:docPr id="868154368" name="Picture 1" descr="A screenshot of a computer&#10;&#10;AI-generated content may be incorrect."/>
+            <wp:docPr id="1097108306" name="Picture 1" descr="A screenshot of a computer program&#10;&#10;AI-generated content may be incorrect."/>
             <wp:cNvGraphicFramePr>
               <a:graphicFrameLocks xmlns:a="http://schemas.openxmlformats.org/drawingml/2006/main" noChangeAspect="1"/>
             </wp:cNvGraphicFramePr>
@@ -370,7 +298,92 @@
               <a:graphicData uri="http://schemas.openxmlformats.org/drawingml/2006/picture">
                 <pic:pic xmlns:pic="http://schemas.openxmlformats.org/drawingml/2006/picture">
                   <pic:nvPicPr>
-                    <pic:cNvPr id="868154368" name="Picture 1" descr="A screenshot of a computer&#10;&#10;AI-generated content may be incorrect."/>
+                    <pic:cNvPr id="1097108306" name="Picture 1" descr="A screenshot of a computer program&#10;&#10;AI-generated content may be incorrect."/>
+                    <pic:cNvPicPr/>
+                  </pic:nvPicPr>
+                  <pic:blipFill>
+                    <a:blip r:embed="rId10"/>
+                    <a:stretch>
+                      <a:fillRect/>
+                    </a:stretch>
+                  </pic:blipFill>
+                  <pic:spPr>
+                    <a:xfrm>
+                      <a:off x="0" y="0"/>
+                      <a:ext cx="5943600" cy="3163570"/>
+                    </a:xfrm>
+                    <a:prstGeom prst="rect">
+                      <a:avLst/>
+                    </a:prstGeom>
+                  </pic:spPr>
+                </pic:pic>
+              </a:graphicData>
+            </a:graphic>
+          </wp:inline>
+        </w:drawing>
+      </w:r>
+    </w:p>
+    <w:p>
+      <w:pPr>
+        <w:pStyle w:val="NormalWeb"/>
+      </w:pPr>
+      <w:r>
+        <w:drawing>
+          <wp:inline distT="0" distB="0" distL="0" distR="0" wp14:anchorId="60F7CA54" wp14:editId="6DF5159B">
+            <wp:extent cx="5943600" cy="3158490"/>
+            <wp:effectExtent l="0" t="0" r="0" b="3810"/>
+            <wp:docPr id="661091978" name="Picture 1" descr="A screenshot of a computer program&#10;&#10;AI-generated content may be incorrect."/>
+            <wp:cNvGraphicFramePr>
+              <a:graphicFrameLocks xmlns:a="http://schemas.openxmlformats.org/drawingml/2006/main" noChangeAspect="1"/>
+            </wp:cNvGraphicFramePr>
+            <a:graphic xmlns:a="http://schemas.openxmlformats.org/drawingml/2006/main">
+              <a:graphicData uri="http://schemas.openxmlformats.org/drawingml/2006/picture">
+                <pic:pic xmlns:pic="http://schemas.openxmlformats.org/drawingml/2006/picture">
+                  <pic:nvPicPr>
+                    <pic:cNvPr id="661091978" name="Picture 1" descr="A screenshot of a computer program&#10;&#10;AI-generated content may be incorrect."/>
+                    <pic:cNvPicPr/>
+                  </pic:nvPicPr>
+                  <pic:blipFill>
+                    <a:blip r:embed="rId11"/>
+                    <a:stretch>
+                      <a:fillRect/>
+                    </a:stretch>
+                  </pic:blipFill>
+                  <pic:spPr>
+                    <a:xfrm>
+                      <a:off x="0" y="0"/>
+                      <a:ext cx="5943600" cy="3158490"/>
+                    </a:xfrm>
+                    <a:prstGeom prst="rect">
+                      <a:avLst/>
+                    </a:prstGeom>
+                  </pic:spPr>
+                </pic:pic>
+              </a:graphicData>
+            </a:graphic>
+          </wp:inline>
+        </w:drawing>
+      </w:r>
+    </w:p>
+    <w:p>
+      <w:pPr>
+        <w:pStyle w:val="NormalWeb"/>
+      </w:pPr>
+      <w:r>
+        <w:lastRenderedPageBreak/>
+        <w:drawing>
+          <wp:inline distT="0" distB="0" distL="0" distR="0" wp14:anchorId="793D4A1D" wp14:editId="72C7B50A">
+            <wp:extent cx="5943600" cy="3181350"/>
+            <wp:effectExtent l="0" t="0" r="0" b="0"/>
+            <wp:docPr id="1385011135" name="Picture 1" descr="A screenshot of a computer program&#10;&#10;AI-generated content may be incorrect."/>
+            <wp:cNvGraphicFramePr>
+              <a:graphicFrameLocks xmlns:a="http://schemas.openxmlformats.org/drawingml/2006/main" noChangeAspect="1"/>
+            </wp:cNvGraphicFramePr>
+            <a:graphic xmlns:a="http://schemas.openxmlformats.org/drawingml/2006/main">
+              <a:graphicData uri="http://schemas.openxmlformats.org/drawingml/2006/picture">
+                <pic:pic xmlns:pic="http://schemas.openxmlformats.org/drawingml/2006/picture">
+                  <pic:nvPicPr>
+                    <pic:cNvPr id="1385011135" name="Picture 1" descr="A screenshot of a computer program&#10;&#10;AI-generated content may be incorrect."/>
                     <pic:cNvPicPr/>
                   </pic:nvPicPr>
                   <pic:blipFill>
@@ -382,7 +395,7 @@
                   <pic:spPr>
                     <a:xfrm>
                       <a:off x="0" y="0"/>
-                      <a:ext cx="5943600" cy="3054350"/>
+                      <a:ext cx="5943600" cy="3181350"/>
                     </a:xfrm>
                     <a:prstGeom prst="rect">
                       <a:avLst/>

</xml_diff>